<commit_message>
Added public and private.
</commit_message>
<xml_diff>
--- a/Steps to update existing VPC diagrams.docx
+++ b/Steps to update existing VPC diagrams.docx
@@ -166,8 +166,6 @@
         </w:rPr>
         <w:t xml:space="preserve">as </w:t>
       </w:r>
-      <w:bookmarkStart w:id="0" w:name="_GoBack"/>
-      <w:bookmarkEnd w:id="0"/>
       <w:r>
         <w:rPr>
           <w:sz w:val="32"/>
@@ -439,7 +437,10 @@
         </w:numPr>
       </w:pPr>
       <w:r>
-        <w:t>Delete existing on-the-border group icons</w:t>
+        <w:t xml:space="preserve">Delete existing on-the-border group </w:t>
+      </w:r>
+      <w:r>
+        <w:t>tags</w:t>
       </w:r>
       <w:r>
         <w:t>.</w:t>
@@ -454,7 +455,13 @@
         </w:numPr>
       </w:pPr>
       <w:r>
-        <w:t>Add in-the-corner group icons.</w:t>
+        <w:t xml:space="preserve">Add in-the-corner group </w:t>
+      </w:r>
+      <w:r>
+        <w:t>tags</w:t>
+      </w:r>
+      <w:r>
+        <w:t>.</w:t>
       </w:r>
     </w:p>
     <w:p>
@@ -484,7 +491,13 @@
         <w:t>ed</w:t>
       </w:r>
       <w:r>
-        <w:t xml:space="preserve"> to make room for the on-the-border group icon.</w:t>
+        <w:t xml:space="preserve"> to make room for the on-the-border group </w:t>
+      </w:r>
+      <w:r>
+        <w:t>tag</w:t>
+      </w:r>
+      <w:r>
+        <w:t>.</w:t>
       </w:r>
       <w:r>
         <w:t xml:space="preserve"> To place the </w:t>
@@ -555,7 +568,21 @@
         <w:rPr>
           <w:i/>
         </w:rPr>
-        <w:t>on-the-border group icons could get in the way of other parts of the diagram.</w:t>
+        <w:t xml:space="preserve">on-the-border group </w:t>
+      </w:r>
+      <w:r>
+        <w:rPr>
+          <w:i/>
+        </w:rPr>
+        <w:t>tags</w:t>
+      </w:r>
+      <w:bookmarkStart w:id="0" w:name="_GoBack"/>
+      <w:bookmarkEnd w:id="0"/>
+      <w:r>
+        <w:rPr>
+          <w:i/>
+        </w:rPr>
+        <w:t xml:space="preserve"> get in the way of other parts of the diagram.</w:t>
       </w:r>
       <w:r>
         <w:rPr>
@@ -651,7 +678,19 @@
         </w:numPr>
       </w:pPr>
       <w:r>
-        <w:t>For IBM Cloud and VPC groups, c</w:t>
+        <w:t>For IBM Cloud</w:t>
+      </w:r>
+      <w:r>
+        <w:t xml:space="preserve">, </w:t>
+      </w:r>
+      <w:r>
+        <w:t>VPC</w:t>
+      </w:r>
+      <w:r>
+        <w:t>, Services, and Other Network</w:t>
+      </w:r>
+      <w:r>
+        <w:t xml:space="preserve"> groups, c</w:t>
       </w:r>
       <w:r>
         <w:t>hange border to</w:t>
@@ -678,7 +717,13 @@
         </w:numPr>
       </w:pPr>
       <w:r>
-        <w:t>For Other Network and Services groups, change border to 4376BB blue.</w:t>
+        <w:t>For Region</w:t>
+      </w:r>
+      <w:r>
+        <w:t>, Zone, and Private Subnet</w:t>
+      </w:r>
+      <w:r>
+        <w:t xml:space="preserve"> groups, change border to 00882B green.</w:t>
       </w:r>
     </w:p>
     <w:p>
@@ -690,19 +735,13 @@
         </w:numPr>
       </w:pPr>
       <w:r>
-        <w:t>For Region and Zone groups, change border to 00882B green.</w:t>
-      </w:r>
-    </w:p>
-    <w:p>
-      <w:pPr>
-        <w:pStyle w:val="ListParagraph"/>
-        <w:numPr>
-          <w:ilvl w:val="0"/>
-          <w:numId w:val="2"/>
-        </w:numPr>
-      </w:pPr>
-      <w:r>
-        <w:t>For Security Group and Subnet groups, c</w:t>
+        <w:t>For Security Group and</w:t>
+      </w:r>
+      <w:r>
+        <w:t xml:space="preserve"> Public</w:t>
+      </w:r>
+      <w:r>
+        <w:t xml:space="preserve"> Subnet groups, c</w:t>
       </w:r>
       <w:r>
         <w:t>hange border to FF0000</w:t>

</xml_diff>